<commit_message>
Action grid for task 1 created
minutes also updated
</commit_message>
<xml_diff>
--- a/week 2 - 22-10-2021/Action Grid 2.docx
+++ b/week 2 - 22-10-2021/Action Grid 2.docx
@@ -9,11 +9,14 @@
       <w:r>
         <w:t>Action Grid</w:t>
       </w:r>
+      <w:r>
+        <w:t xml:space="preserve"> – Task 1</w:t>
+      </w:r>
     </w:p>
     <w:tbl>
       <w:tblPr>
         <w:tblStyle w:val="a1"/>
-        <w:tblW w:w="10774" w:type="dxa"/>
+        <w:tblW w:w="10632" w:type="dxa"/>
         <w:tblInd w:w="-861" w:type="dxa"/>
         <w:tblBorders>
           <w:top w:val="single" w:sz="8" w:space="0" w:color="000000"/>
@@ -27,10 +30,9 @@
         <w:tblLook w:val="0600" w:firstRow="0" w:lastRow="0" w:firstColumn="0" w:lastColumn="0" w:noHBand="1" w:noVBand="1"/>
       </w:tblPr>
       <w:tblGrid>
-        <w:gridCol w:w="3828"/>
+        <w:gridCol w:w="6238"/>
         <w:gridCol w:w="1417"/>
-        <w:gridCol w:w="2127"/>
-        <w:gridCol w:w="3402"/>
+        <w:gridCol w:w="2977"/>
       </w:tblGrid>
       <w:tr>
         <w:trPr>
@@ -38,7 +40,7 @@
         </w:trPr>
         <w:tc>
           <w:tcPr>
-            <w:tcW w:w="3828" w:type="dxa"/>
+            <w:tcW w:w="6238" w:type="dxa"/>
             <w:shd w:val="clear" w:color="auto" w:fill="auto"/>
             <w:tcMar>
               <w:top w:w="100" w:type="dxa"/>
@@ -92,7 +94,7 @@
         </w:tc>
         <w:tc>
           <w:tcPr>
-            <w:tcW w:w="2127" w:type="dxa"/>
+            <w:tcW w:w="2977" w:type="dxa"/>
             <w:shd w:val="clear" w:color="auto" w:fill="auto"/>
             <w:tcMar>
               <w:top w:w="100" w:type="dxa"/>
@@ -117,33 +119,6 @@
             </w:r>
           </w:p>
         </w:tc>
-        <w:tc>
-          <w:tcPr>
-            <w:tcW w:w="3402" w:type="dxa"/>
-            <w:shd w:val="clear" w:color="auto" w:fill="auto"/>
-            <w:tcMar>
-              <w:top w:w="100" w:type="dxa"/>
-              <w:left w:w="100" w:type="dxa"/>
-              <w:bottom w:w="100" w:type="dxa"/>
-              <w:right w:w="100" w:type="dxa"/>
-            </w:tcMar>
-          </w:tcPr>
-          <w:p>
-            <w:pPr>
-              <w:widowControl w:val="0"/>
-              <w:spacing w:line="240" w:lineRule="auto"/>
-              <w:rPr>
-                <w:u w:val="single"/>
-              </w:rPr>
-            </w:pPr>
-            <w:r>
-              <w:rPr>
-                <w:u w:val="single"/>
-              </w:rPr>
-              <w:t>Acceptance Criteria</w:t>
-            </w:r>
-          </w:p>
-        </w:tc>
       </w:tr>
       <w:tr>
         <w:trPr>
@@ -151,7 +126,7 @@
         </w:trPr>
         <w:tc>
           <w:tcPr>
-            <w:tcW w:w="3828" w:type="dxa"/>
+            <w:tcW w:w="6238" w:type="dxa"/>
             <w:shd w:val="clear" w:color="auto" w:fill="auto"/>
             <w:tcMar>
               <w:top w:w="100" w:type="dxa"/>
@@ -164,6 +139,9 @@
             <w:pPr>
               <w:spacing w:line="240" w:lineRule="auto"/>
             </w:pPr>
+            <w:r>
+              <w:t xml:space="preserve">Work on building use case diagrams for each subsystem </w:t>
+            </w:r>
           </w:p>
         </w:tc>
         <w:tc>
@@ -183,13 +161,13 @@
               <w:spacing w:line="240" w:lineRule="auto"/>
             </w:pPr>
             <w:r>
-              <w:t>10</w:t>
+              <w:t>3</w:t>
             </w:r>
           </w:p>
         </w:tc>
         <w:tc>
           <w:tcPr>
-            <w:tcW w:w="2127" w:type="dxa"/>
+            <w:tcW w:w="2977" w:type="dxa"/>
             <w:shd w:val="clear" w:color="auto" w:fill="auto"/>
             <w:tcMar>
               <w:top w:w="100" w:type="dxa"/>
@@ -204,39 +182,8 @@
               <w:spacing w:line="240" w:lineRule="auto"/>
             </w:pPr>
             <w:r>
-              <w:t xml:space="preserve">Sara, </w:t>
+              <w:t>Sara, Noof, Raf, Martyna</w:t>
             </w:r>
-            <w:proofErr w:type="spellStart"/>
-            <w:r>
-              <w:t>Noof</w:t>
-            </w:r>
-            <w:proofErr w:type="spellEnd"/>
-            <w:r>
-              <w:t xml:space="preserve">, Raf, </w:t>
-            </w:r>
-            <w:proofErr w:type="spellStart"/>
-            <w:r>
-              <w:t>Martyna</w:t>
-            </w:r>
-            <w:proofErr w:type="spellEnd"/>
-          </w:p>
-        </w:tc>
-        <w:tc>
-          <w:tcPr>
-            <w:tcW w:w="3402" w:type="dxa"/>
-            <w:shd w:val="clear" w:color="auto" w:fill="auto"/>
-            <w:tcMar>
-              <w:top w:w="100" w:type="dxa"/>
-              <w:left w:w="100" w:type="dxa"/>
-              <w:bottom w:w="100" w:type="dxa"/>
-              <w:right w:w="100" w:type="dxa"/>
-            </w:tcMar>
-          </w:tcPr>
-          <w:p>
-            <w:pPr>
-              <w:widowControl w:val="0"/>
-              <w:spacing w:line="240" w:lineRule="auto"/>
-            </w:pPr>
           </w:p>
         </w:tc>
       </w:tr>
@@ -246,7 +193,7 @@
         </w:trPr>
         <w:tc>
           <w:tcPr>
-            <w:tcW w:w="3828" w:type="dxa"/>
+            <w:tcW w:w="6238" w:type="dxa"/>
             <w:shd w:val="clear" w:color="auto" w:fill="auto"/>
             <w:tcMar>
               <w:top w:w="100" w:type="dxa"/>
@@ -259,6 +206,9 @@
             <w:pPr>
               <w:spacing w:line="240" w:lineRule="auto"/>
             </w:pPr>
+            <w:r>
+              <w:t xml:space="preserve">Discuss overlaps on use cases between different subsystems and how to resolve the conflicts </w:t>
+            </w:r>
           </w:p>
         </w:tc>
         <w:tc>
@@ -277,11 +227,14 @@
               <w:widowControl w:val="0"/>
               <w:spacing w:line="240" w:lineRule="auto"/>
             </w:pPr>
+            <w:r>
+              <w:t>2</w:t>
+            </w:r>
           </w:p>
         </w:tc>
         <w:tc>
           <w:tcPr>
-            <w:tcW w:w="2127" w:type="dxa"/>
+            <w:tcW w:w="2977" w:type="dxa"/>
             <w:shd w:val="clear" w:color="auto" w:fill="auto"/>
             <w:tcMar>
               <w:top w:w="100" w:type="dxa"/>
@@ -296,39 +249,8 @@
               <w:spacing w:line="240" w:lineRule="auto"/>
             </w:pPr>
             <w:r>
-              <w:t xml:space="preserve">Sara, </w:t>
+              <w:t>Sara, Noof, Raf, Martyna</w:t>
             </w:r>
-            <w:proofErr w:type="spellStart"/>
-            <w:r>
-              <w:t>Noof</w:t>
-            </w:r>
-            <w:proofErr w:type="spellEnd"/>
-            <w:r>
-              <w:t xml:space="preserve">, Raf, </w:t>
-            </w:r>
-            <w:proofErr w:type="spellStart"/>
-            <w:r>
-              <w:t>Martyna</w:t>
-            </w:r>
-            <w:proofErr w:type="spellEnd"/>
-          </w:p>
-        </w:tc>
-        <w:tc>
-          <w:tcPr>
-            <w:tcW w:w="3402" w:type="dxa"/>
-            <w:shd w:val="clear" w:color="auto" w:fill="auto"/>
-            <w:tcMar>
-              <w:top w:w="100" w:type="dxa"/>
-              <w:left w:w="100" w:type="dxa"/>
-              <w:bottom w:w="100" w:type="dxa"/>
-              <w:right w:w="100" w:type="dxa"/>
-            </w:tcMar>
-          </w:tcPr>
-          <w:p>
-            <w:pPr>
-              <w:widowControl w:val="0"/>
-              <w:spacing w:line="240" w:lineRule="auto"/>
-            </w:pPr>
           </w:p>
         </w:tc>
       </w:tr>
@@ -338,7 +260,7 @@
         </w:trPr>
         <w:tc>
           <w:tcPr>
-            <w:tcW w:w="3828" w:type="dxa"/>
+            <w:tcW w:w="6238" w:type="dxa"/>
             <w:shd w:val="clear" w:color="auto" w:fill="auto"/>
             <w:tcMar>
               <w:top w:w="100" w:type="dxa"/>
@@ -351,6 +273,9 @@
             <w:pPr>
               <w:spacing w:line="240" w:lineRule="auto"/>
             </w:pPr>
+            <w:r>
+              <w:t>Each member to work on the activity diagram for one of the use cases in their subsystem</w:t>
+            </w:r>
           </w:p>
         </w:tc>
         <w:tc>
@@ -369,11 +294,14 @@
               <w:widowControl w:val="0"/>
               <w:spacing w:line="240" w:lineRule="auto"/>
             </w:pPr>
+            <w:r>
+              <w:t>3</w:t>
+            </w:r>
           </w:p>
         </w:tc>
         <w:tc>
           <w:tcPr>
-            <w:tcW w:w="2127" w:type="dxa"/>
+            <w:tcW w:w="2977" w:type="dxa"/>
             <w:shd w:val="clear" w:color="auto" w:fill="auto"/>
             <w:tcMar>
               <w:top w:w="100" w:type="dxa"/>
@@ -390,24 +318,6 @@
             </w:pPr>
           </w:p>
         </w:tc>
-        <w:tc>
-          <w:tcPr>
-            <w:tcW w:w="3402" w:type="dxa"/>
-            <w:shd w:val="clear" w:color="auto" w:fill="auto"/>
-            <w:tcMar>
-              <w:top w:w="100" w:type="dxa"/>
-              <w:left w:w="100" w:type="dxa"/>
-              <w:bottom w:w="100" w:type="dxa"/>
-              <w:right w:w="100" w:type="dxa"/>
-            </w:tcMar>
-          </w:tcPr>
-          <w:p>
-            <w:pPr>
-              <w:widowControl w:val="0"/>
-              <w:spacing w:line="240" w:lineRule="auto"/>
-            </w:pPr>
-          </w:p>
-        </w:tc>
       </w:tr>
       <w:tr>
         <w:trPr>
@@ -415,7 +325,7 @@
         </w:trPr>
         <w:tc>
           <w:tcPr>
-            <w:tcW w:w="3828" w:type="dxa"/>
+            <w:tcW w:w="6238" w:type="dxa"/>
             <w:shd w:val="clear" w:color="auto" w:fill="auto"/>
             <w:tcMar>
               <w:top w:w="100" w:type="dxa"/>
@@ -428,6 +338,9 @@
             <w:pPr>
               <w:spacing w:line="240" w:lineRule="auto"/>
             </w:pPr>
+            <w:r>
+              <w:t xml:space="preserve">Each member to work on developing a class diagram for their subsystem based on requirements def doc, use case diag and activity diag </w:t>
+            </w:r>
           </w:p>
         </w:tc>
         <w:tc>
@@ -446,11 +359,14 @@
               <w:widowControl w:val="0"/>
               <w:spacing w:line="240" w:lineRule="auto"/>
             </w:pPr>
+            <w:r>
+              <w:t>5</w:t>
+            </w:r>
           </w:p>
         </w:tc>
         <w:tc>
           <w:tcPr>
-            <w:tcW w:w="2127" w:type="dxa"/>
+            <w:tcW w:w="2977" w:type="dxa"/>
             <w:shd w:val="clear" w:color="auto" w:fill="auto"/>
             <w:tcMar>
               <w:top w:w="100" w:type="dxa"/>
@@ -467,9 +383,14 @@
             </w:pPr>
           </w:p>
         </w:tc>
+      </w:tr>
+      <w:tr>
+        <w:trPr>
+          <w:trHeight w:val="2769"/>
+        </w:trPr>
         <w:tc>
           <w:tcPr>
-            <w:tcW w:w="3402" w:type="dxa"/>
+            <w:tcW w:w="6238" w:type="dxa"/>
             <w:shd w:val="clear" w:color="auto" w:fill="auto"/>
             <w:tcMar>
               <w:top w:w="100" w:type="dxa"/>
@@ -483,6 +404,49 @@
               <w:widowControl w:val="0"/>
               <w:spacing w:line="240" w:lineRule="auto"/>
             </w:pPr>
+            <w:r>
+              <w:t>Merge the class diagrams developed by individuals together to make one big class diag for whole system, resolve conflicts on overlapping classes</w:t>
+            </w:r>
+          </w:p>
+        </w:tc>
+        <w:tc>
+          <w:tcPr>
+            <w:tcW w:w="1417" w:type="dxa"/>
+            <w:shd w:val="clear" w:color="auto" w:fill="auto"/>
+            <w:tcMar>
+              <w:top w:w="100" w:type="dxa"/>
+              <w:left w:w="100" w:type="dxa"/>
+              <w:bottom w:w="100" w:type="dxa"/>
+              <w:right w:w="100" w:type="dxa"/>
+            </w:tcMar>
+          </w:tcPr>
+          <w:p>
+            <w:pPr>
+              <w:widowControl w:val="0"/>
+              <w:spacing w:line="240" w:lineRule="auto"/>
+            </w:pPr>
+            <w:r>
+              <w:t>3</w:t>
+            </w:r>
+          </w:p>
+        </w:tc>
+        <w:tc>
+          <w:tcPr>
+            <w:tcW w:w="2977" w:type="dxa"/>
+            <w:shd w:val="clear" w:color="auto" w:fill="auto"/>
+            <w:tcMar>
+              <w:top w:w="100" w:type="dxa"/>
+              <w:left w:w="100" w:type="dxa"/>
+              <w:bottom w:w="100" w:type="dxa"/>
+              <w:right w:w="100" w:type="dxa"/>
+            </w:tcMar>
+          </w:tcPr>
+          <w:p>
+            <w:pPr>
+              <w:widowControl w:val="0"/>
+              <w:spacing w:line="240" w:lineRule="auto"/>
+              <w:ind w:left="720"/>
+            </w:pPr>
           </w:p>
         </w:tc>
       </w:tr>
@@ -492,7 +456,140 @@
         </w:trPr>
         <w:tc>
           <w:tcPr>
-            <w:tcW w:w="3828" w:type="dxa"/>
+            <w:tcW w:w="6238" w:type="dxa"/>
+            <w:shd w:val="clear" w:color="auto" w:fill="auto"/>
+            <w:tcMar>
+              <w:top w:w="100" w:type="dxa"/>
+              <w:left w:w="100" w:type="dxa"/>
+              <w:bottom w:w="100" w:type="dxa"/>
+              <w:right w:w="100" w:type="dxa"/>
+            </w:tcMar>
+          </w:tcPr>
+          <w:p>
+            <w:pPr>
+              <w:widowControl w:val="0"/>
+              <w:spacing w:line="240" w:lineRule="auto"/>
+            </w:pPr>
+            <w:r>
+              <w:lastRenderedPageBreak/>
+              <w:t>Develop a sequence diag for the use case on which they have developed the activity diag. This should model how the objects in the class diag will interact with each other to fulfil the uses of the system as depicted in the activity diag.</w:t>
+            </w:r>
+          </w:p>
+        </w:tc>
+        <w:tc>
+          <w:tcPr>
+            <w:tcW w:w="1417" w:type="dxa"/>
+            <w:shd w:val="clear" w:color="auto" w:fill="auto"/>
+            <w:tcMar>
+              <w:top w:w="100" w:type="dxa"/>
+              <w:left w:w="100" w:type="dxa"/>
+              <w:bottom w:w="100" w:type="dxa"/>
+              <w:right w:w="100" w:type="dxa"/>
+            </w:tcMar>
+          </w:tcPr>
+          <w:p>
+            <w:pPr>
+              <w:widowControl w:val="0"/>
+              <w:spacing w:line="240" w:lineRule="auto"/>
+            </w:pPr>
+            <w:r>
+              <w:t>5</w:t>
+            </w:r>
+          </w:p>
+        </w:tc>
+        <w:tc>
+          <w:tcPr>
+            <w:tcW w:w="2977" w:type="dxa"/>
+            <w:shd w:val="clear" w:color="auto" w:fill="auto"/>
+            <w:tcMar>
+              <w:top w:w="100" w:type="dxa"/>
+              <w:left w:w="100" w:type="dxa"/>
+              <w:bottom w:w="100" w:type="dxa"/>
+              <w:right w:w="100" w:type="dxa"/>
+            </w:tcMar>
+          </w:tcPr>
+          <w:p>
+            <w:pPr>
+              <w:widowControl w:val="0"/>
+              <w:spacing w:line="240" w:lineRule="auto"/>
+              <w:ind w:left="720"/>
+            </w:pPr>
+          </w:p>
+        </w:tc>
+      </w:tr>
+      <w:tr>
+        <w:trPr>
+          <w:trHeight w:val="2769"/>
+        </w:trPr>
+        <w:tc>
+          <w:tcPr>
+            <w:tcW w:w="6238" w:type="dxa"/>
+            <w:shd w:val="clear" w:color="auto" w:fill="auto"/>
+            <w:tcMar>
+              <w:top w:w="100" w:type="dxa"/>
+              <w:left w:w="100" w:type="dxa"/>
+              <w:bottom w:w="100" w:type="dxa"/>
+              <w:right w:w="100" w:type="dxa"/>
+            </w:tcMar>
+          </w:tcPr>
+          <w:p>
+            <w:pPr>
+              <w:widowControl w:val="0"/>
+              <w:spacing w:line="240" w:lineRule="auto"/>
+            </w:pPr>
+            <w:r>
+              <w:t>Collaborate, check each others work on completeness and find consistency in the models, especially when there are overlaps</w:t>
+            </w:r>
+          </w:p>
+        </w:tc>
+        <w:tc>
+          <w:tcPr>
+            <w:tcW w:w="1417" w:type="dxa"/>
+            <w:shd w:val="clear" w:color="auto" w:fill="auto"/>
+            <w:tcMar>
+              <w:top w:w="100" w:type="dxa"/>
+              <w:left w:w="100" w:type="dxa"/>
+              <w:bottom w:w="100" w:type="dxa"/>
+              <w:right w:w="100" w:type="dxa"/>
+            </w:tcMar>
+          </w:tcPr>
+          <w:p>
+            <w:pPr>
+              <w:widowControl w:val="0"/>
+              <w:spacing w:line="240" w:lineRule="auto"/>
+            </w:pPr>
+            <w:r>
+              <w:t>-</w:t>
+            </w:r>
+          </w:p>
+        </w:tc>
+        <w:tc>
+          <w:tcPr>
+            <w:tcW w:w="2977" w:type="dxa"/>
+            <w:shd w:val="clear" w:color="auto" w:fill="auto"/>
+            <w:tcMar>
+              <w:top w:w="100" w:type="dxa"/>
+              <w:left w:w="100" w:type="dxa"/>
+              <w:bottom w:w="100" w:type="dxa"/>
+              <w:right w:w="100" w:type="dxa"/>
+            </w:tcMar>
+          </w:tcPr>
+          <w:p>
+            <w:pPr>
+              <w:widowControl w:val="0"/>
+              <w:spacing w:line="240" w:lineRule="auto"/>
+              <w:ind w:left="720"/>
+            </w:pPr>
+          </w:p>
+        </w:tc>
+      </w:tr>
+      <w:tr>
+        <w:trPr>
+          <w:trHeight w:val="2769"/>
+        </w:trPr>
+        <w:tc>
+          <w:tcPr>
+            <w:tcW w:w="6238" w:type="dxa"/>
             <w:shd w:val="clear" w:color="auto" w:fill="auto"/>
             <w:tcMar>
               <w:top w:w="100" w:type="dxa"/>
@@ -528,7 +625,7 @@
         </w:tc>
         <w:tc>
           <w:tcPr>
-            <w:tcW w:w="2127" w:type="dxa"/>
+            <w:tcW w:w="2977" w:type="dxa"/>
             <w:shd w:val="clear" w:color="auto" w:fill="auto"/>
             <w:tcMar>
               <w:top w:w="100" w:type="dxa"/>
@@ -542,24 +639,6 @@
               <w:widowControl w:val="0"/>
               <w:spacing w:line="240" w:lineRule="auto"/>
               <w:ind w:left="720"/>
-            </w:pPr>
-          </w:p>
-        </w:tc>
-        <w:tc>
-          <w:tcPr>
-            <w:tcW w:w="3402" w:type="dxa"/>
-            <w:shd w:val="clear" w:color="auto" w:fill="auto"/>
-            <w:tcMar>
-              <w:top w:w="100" w:type="dxa"/>
-              <w:left w:w="100" w:type="dxa"/>
-              <w:bottom w:w="100" w:type="dxa"/>
-              <w:right w:w="100" w:type="dxa"/>
-            </w:tcMar>
-          </w:tcPr>
-          <w:p>
-            <w:pPr>
-              <w:widowControl w:val="0"/>
-              <w:spacing w:line="240" w:lineRule="auto"/>
             </w:pPr>
           </w:p>
         </w:tc>

</xml_diff>